<commit_message>
prethodno bea smeneti vo domashno3,i dodavam i ovde za sekoj sluchaj
</commit_message>
<xml_diff>
--- a/Domashno 1/опис-и-барања-дианс.docx
+++ b/Domashno 1/опис-и-барања-дианс.docx
@@ -1,6 +1,6 @@
 
 <file path=word/document.xml><?xml version="1.0" encoding="utf-8"?>
-<w:document xmlns:wpc="http://schemas.microsoft.com/office/word/2010/wordprocessingCanvas" xmlns:cx="http://schemas.microsoft.com/office/drawing/2014/chartex" xmlns:cx1="http://schemas.microsoft.com/office/drawing/2015/9/8/chartex" xmlns:cx2="http://schemas.microsoft.com/office/drawing/2015/10/21/chartex" xmlns:cx3="http://schemas.microsoft.com/office/drawing/2016/5/9/chartex" xmlns:cx4="http://schemas.microsoft.com/office/drawing/2016/5/10/chartex" xmlns:cx5="http://schemas.microsoft.com/office/drawing/2016/5/11/chartex" xmlns:cx6="http://schemas.microsoft.com/office/drawing/2016/5/12/chartex" xmlns:cx7="http://schemas.microsoft.com/office/drawing/2016/5/13/chartex" xmlns:cx8="http://schemas.microsoft.com/office/drawing/2016/5/14/chartex" xmlns:mc="http://schemas.openxmlformats.org/markup-compatibility/2006" xmlns:aink="http://schemas.microsoft.com/office/drawing/2016/ink" xmlns:am3d="http://schemas.microsoft.com/office/drawing/2017/model3d" xmlns:o="urn:schemas-microsoft-com:office:office" xmlns:oel="http://schemas.microsoft.com/office/2019/extlst" xmlns:r="http://schemas.openxmlformats.org/officeDocument/2006/relationships" xmlns:m="http://schemas.openxmlformats.org/officeDocument/2006/math" xmlns:v="urn:schemas-microsoft-com:vml" xmlns:wp14="http://schemas.microsoft.com/office/word/2010/wordprocessingDrawing" xmlns:wp="http://schemas.openxmlformats.org/drawingml/2006/wordprocessingDrawing" xmlns:w10="urn:schemas-microsoft-com:office:word" xmlns:w="http://schemas.openxmlformats.org/wordprocessingml/2006/main" xmlns:w14="http://schemas.microsoft.com/office/word/2010/wordml" xmlns:w15="http://schemas.microsoft.com/office/word/2012/wordml" xmlns:w16cex="http://schemas.microsoft.com/office/word/2018/wordml/cex" xmlns:w16cid="http://schemas.microsoft.com/office/word/2016/wordml/cid" xmlns:w16="http://schemas.microsoft.com/office/word/2018/wordml" xmlns:w16sdtdh="http://schemas.microsoft.com/office/word/2020/wordml/sdtdatahash" xmlns:w16se="http://schemas.microsoft.com/office/word/2015/wordml/symex" xmlns:wpg="http://schemas.microsoft.com/office/word/2010/wordprocessingGroup" xmlns:wpi="http://schemas.microsoft.com/office/word/2010/wordprocessingInk" xmlns:wne="http://schemas.microsoft.com/office/word/2006/wordml" xmlns:wps="http://schemas.microsoft.com/office/word/2010/wordprocessingShape" mc:Ignorable="w14 w15 w16se w16cid w16 w16cex w16sdtdh wp14">
+<w:document xmlns:wpc="http://schemas.microsoft.com/office/word/2010/wordprocessingCanvas" xmlns:mc="http://schemas.openxmlformats.org/markup-compatibility/2006" xmlns:o="urn:schemas-microsoft-com:office:office" xmlns:r="http://schemas.openxmlformats.org/officeDocument/2006/relationships" xmlns:m="http://schemas.openxmlformats.org/officeDocument/2006/math" xmlns:v="urn:schemas-microsoft-com:vml" xmlns:wp14="http://schemas.microsoft.com/office/word/2010/wordprocessingDrawing" xmlns:wp="http://schemas.openxmlformats.org/drawingml/2006/wordprocessingDrawing" xmlns:w10="urn:schemas-microsoft-com:office:word" xmlns:w="http://schemas.openxmlformats.org/wordprocessingml/2006/main" xmlns:w14="http://schemas.microsoft.com/office/word/2010/wordml" xmlns:w15="http://schemas.microsoft.com/office/word/2012/wordml" xmlns:wpg="http://schemas.microsoft.com/office/word/2010/wordprocessingGroup" xmlns:wpi="http://schemas.microsoft.com/office/word/2010/wordprocessingInk" xmlns:wne="http://schemas.microsoft.com/office/word/2006/wordml" xmlns:wps="http://schemas.microsoft.com/office/word/2010/wordprocessingShape" mc:Ignorable="w14 w15 wp14">
   <w:body>
     <w:p>
       <w:pPr>
@@ -48,7 +48,6 @@
         </w:rPr>
         <w:t xml:space="preserve">Опис и барања на веб апликација за </w:t>
       </w:r>
-      <w:proofErr w:type="spellStart"/>
       <w:r>
         <w:rPr>
           <w:rFonts w:ascii="Cambria" w:hAnsi="Cambria" w:cstheme="minorHAnsi"/>
@@ -58,19 +57,7 @@
           <w:szCs w:val="28"/>
           <w:lang w:val="mk-MK"/>
         </w:rPr>
-        <w:t>винарии</w:t>
-      </w:r>
-      <w:proofErr w:type="spellEnd"/>
-      <w:r>
-        <w:rPr>
-          <w:rFonts w:ascii="Cambria" w:hAnsi="Cambria" w:cstheme="minorHAnsi"/>
-          <w:b/>
-          <w:bCs/>
-          <w:sz w:val="28"/>
-          <w:szCs w:val="28"/>
-          <w:lang w:val="mk-MK"/>
-        </w:rPr>
-        <w:t xml:space="preserve"> во </w:t>
+        <w:t xml:space="preserve">винарии во </w:t>
       </w:r>
       <w:r>
         <w:rPr>
@@ -1546,329 +1533,7 @@
           <w:color w:val="000000"/>
           <w:lang w:val="mk-MK"/>
         </w:rPr>
-        <w:t xml:space="preserve"> Со помош на </w:t>
-      </w:r>
-      <w:r>
-        <w:rPr>
-          <w:rFonts w:ascii="Cambria" w:eastAsia="Times New Roman" w:hAnsi="Cambria" w:cstheme="minorHAnsi"/>
-          <w:color w:val="000000"/>
-          <w:lang w:val="mk-MK"/>
-        </w:rPr>
-        <w:t>мапа</w:t>
-      </w:r>
-      <w:r>
-        <w:rPr>
-          <w:rFonts w:ascii="Cambria" w:eastAsia="Times New Roman" w:hAnsi="Cambria" w:cstheme="minorHAnsi"/>
-          <w:color w:val="000000"/>
-          <w:lang w:val="mk-MK"/>
-        </w:rPr>
-        <w:t>та, на корисниците</w:t>
-      </w:r>
-      <w:r>
-        <w:rPr>
-          <w:rFonts w:ascii="Cambria" w:eastAsia="Times New Roman" w:hAnsi="Cambria" w:cstheme="minorHAnsi"/>
-          <w:color w:val="000000"/>
-          <w:lang w:val="mk-MK"/>
-        </w:rPr>
-        <w:t xml:space="preserve"> ќе им</w:t>
-      </w:r>
-      <w:r>
-        <w:rPr>
-          <w:rFonts w:ascii="Cambria" w:eastAsia="Times New Roman" w:hAnsi="Cambria" w:cstheme="minorHAnsi"/>
-          <w:color w:val="000000"/>
-          <w:lang w:val="mk-MK"/>
-        </w:rPr>
-        <w:t xml:space="preserve"> се </w:t>
-      </w:r>
-      <w:r>
-        <w:rPr>
-          <w:rFonts w:ascii="Cambria" w:eastAsia="Times New Roman" w:hAnsi="Cambria" w:cstheme="minorHAnsi"/>
-          <w:color w:val="000000"/>
-          <w:lang w:val="mk-MK"/>
-        </w:rPr>
-        <w:t xml:space="preserve"> обезбеди на визуелен начин </w:t>
-      </w:r>
-      <w:r>
-        <w:rPr>
-          <w:rFonts w:ascii="Cambria" w:eastAsia="Times New Roman" w:hAnsi="Cambria" w:cstheme="minorHAnsi"/>
-          <w:color w:val="000000"/>
-          <w:lang w:val="mk-MK"/>
-        </w:rPr>
-        <w:t xml:space="preserve">да </w:t>
-      </w:r>
-      <w:r>
-        <w:rPr>
-          <w:rFonts w:ascii="Cambria" w:eastAsia="Times New Roman" w:hAnsi="Cambria" w:cstheme="minorHAnsi"/>
-          <w:color w:val="000000"/>
-          <w:lang w:val="mk-MK"/>
-        </w:rPr>
-        <w:t>пребару</w:t>
-      </w:r>
-      <w:r>
-        <w:rPr>
-          <w:rFonts w:ascii="Cambria" w:eastAsia="Times New Roman" w:hAnsi="Cambria" w:cstheme="minorHAnsi"/>
-          <w:color w:val="000000"/>
-          <w:lang w:val="mk-MK"/>
-        </w:rPr>
-        <w:t xml:space="preserve">ваат </w:t>
-      </w:r>
-      <w:r>
-        <w:rPr>
-          <w:rFonts w:ascii="Cambria" w:eastAsia="Times New Roman" w:hAnsi="Cambria" w:cstheme="minorHAnsi"/>
-          <w:color w:val="000000"/>
-          <w:lang w:val="mk-MK"/>
-        </w:rPr>
-        <w:t xml:space="preserve"> и </w:t>
-      </w:r>
-      <w:r>
-        <w:rPr>
-          <w:rFonts w:ascii="Cambria" w:eastAsia="Times New Roman" w:hAnsi="Cambria" w:cstheme="minorHAnsi"/>
-          <w:color w:val="000000"/>
-          <w:lang w:val="mk-MK"/>
-        </w:rPr>
-        <w:t xml:space="preserve">да ги видат </w:t>
-      </w:r>
-      <w:r>
-        <w:rPr>
-          <w:rFonts w:ascii="Cambria" w:eastAsia="Times New Roman" w:hAnsi="Cambria" w:cstheme="minorHAnsi"/>
-          <w:color w:val="000000"/>
-          <w:lang w:val="mk-MK"/>
-        </w:rPr>
-        <w:t>лока</w:t>
-      </w:r>
-      <w:r>
-        <w:rPr>
-          <w:rFonts w:ascii="Cambria" w:eastAsia="Times New Roman" w:hAnsi="Cambria" w:cstheme="minorHAnsi"/>
-          <w:color w:val="000000"/>
-          <w:lang w:val="mk-MK"/>
-        </w:rPr>
-        <w:t>циите</w:t>
-      </w:r>
-      <w:r>
-        <w:rPr>
-          <w:rFonts w:ascii="Cambria" w:eastAsia="Times New Roman" w:hAnsi="Cambria" w:cstheme="minorHAnsi"/>
-          <w:color w:val="000000"/>
-          <w:lang w:val="mk-MK"/>
-        </w:rPr>
-        <w:t xml:space="preserve"> на секоја </w:t>
-      </w:r>
-      <w:proofErr w:type="spellStart"/>
-      <w:r>
-        <w:rPr>
-          <w:rFonts w:ascii="Cambria" w:eastAsia="Times New Roman" w:hAnsi="Cambria" w:cstheme="minorHAnsi"/>
-          <w:color w:val="000000"/>
-          <w:lang w:val="mk-MK"/>
-        </w:rPr>
-        <w:t>винарија</w:t>
-      </w:r>
-      <w:proofErr w:type="spellEnd"/>
-      <w:r>
-        <w:rPr>
-          <w:rFonts w:ascii="Cambria" w:eastAsia="Times New Roman" w:hAnsi="Cambria" w:cstheme="minorHAnsi"/>
-          <w:color w:val="000000"/>
-          <w:lang w:val="mk-MK"/>
-        </w:rPr>
-        <w:t xml:space="preserve">, додека системот за оценки ќе </w:t>
-      </w:r>
-      <w:r>
-        <w:rPr>
-          <w:rFonts w:ascii="Cambria" w:eastAsia="Times New Roman" w:hAnsi="Cambria" w:cstheme="minorHAnsi"/>
-          <w:color w:val="000000"/>
-          <w:lang w:val="mk-MK"/>
-        </w:rPr>
-        <w:t xml:space="preserve">им </w:t>
-      </w:r>
-      <w:r>
-        <w:rPr>
-          <w:rFonts w:ascii="Cambria" w:eastAsia="Times New Roman" w:hAnsi="Cambria" w:cstheme="minorHAnsi"/>
-          <w:color w:val="000000"/>
-          <w:lang w:val="mk-MK"/>
-        </w:rPr>
-        <w:t>дозво</w:t>
-      </w:r>
-      <w:r>
-        <w:rPr>
-          <w:rFonts w:ascii="Cambria" w:eastAsia="Times New Roman" w:hAnsi="Cambria" w:cstheme="minorHAnsi"/>
-          <w:color w:val="000000"/>
-          <w:lang w:val="mk-MK"/>
-        </w:rPr>
-        <w:t>ли</w:t>
-      </w:r>
-      <w:r>
-        <w:rPr>
-          <w:rFonts w:ascii="Cambria" w:eastAsia="Times New Roman" w:hAnsi="Cambria" w:cstheme="minorHAnsi"/>
-          <w:color w:val="000000"/>
-          <w:lang w:val="mk-MK"/>
-        </w:rPr>
-        <w:t xml:space="preserve"> на посетителите да </w:t>
-      </w:r>
-      <w:r>
-        <w:rPr>
-          <w:rFonts w:ascii="Cambria" w:eastAsia="Times New Roman" w:hAnsi="Cambria" w:cstheme="minorHAnsi"/>
-          <w:color w:val="000000"/>
-          <w:lang w:val="mk-MK"/>
-        </w:rPr>
-        <w:t xml:space="preserve">дадат оценка за одредена </w:t>
-      </w:r>
-      <w:proofErr w:type="spellStart"/>
-      <w:r>
-        <w:rPr>
-          <w:rFonts w:ascii="Cambria" w:eastAsia="Times New Roman" w:hAnsi="Cambria" w:cstheme="minorHAnsi"/>
-          <w:color w:val="000000"/>
-          <w:lang w:val="mk-MK"/>
-        </w:rPr>
-        <w:t>винарија</w:t>
-      </w:r>
-      <w:proofErr w:type="spellEnd"/>
-      <w:r>
-        <w:rPr>
-          <w:rFonts w:ascii="Cambria" w:eastAsia="Times New Roman" w:hAnsi="Cambria" w:cstheme="minorHAnsi"/>
-          <w:color w:val="000000"/>
-          <w:lang w:val="mk-MK"/>
-        </w:rPr>
-        <w:t xml:space="preserve"> според</w:t>
-      </w:r>
-      <w:r>
-        <w:rPr>
-          <w:rFonts w:ascii="Cambria" w:eastAsia="Times New Roman" w:hAnsi="Cambria" w:cstheme="minorHAnsi"/>
-          <w:color w:val="000000"/>
-          <w:lang w:val="mk-MK"/>
-        </w:rPr>
-        <w:t xml:space="preserve"> свои</w:t>
-      </w:r>
-      <w:r>
-        <w:rPr>
-          <w:rFonts w:ascii="Cambria" w:eastAsia="Times New Roman" w:hAnsi="Cambria" w:cstheme="minorHAnsi"/>
-          <w:color w:val="000000"/>
-          <w:lang w:val="mk-MK"/>
-        </w:rPr>
-        <w:t>те</w:t>
-      </w:r>
-      <w:r>
-        <w:rPr>
-          <w:rFonts w:ascii="Cambria" w:eastAsia="Times New Roman" w:hAnsi="Cambria" w:cstheme="minorHAnsi"/>
-          <w:color w:val="000000"/>
-          <w:lang w:val="mk-MK"/>
-        </w:rPr>
-        <w:t xml:space="preserve"> лични искуства и впечатоци.</w:t>
-      </w:r>
-      <w:r>
-        <w:rPr>
-          <w:rFonts w:ascii="Cambria" w:eastAsia="Times New Roman" w:hAnsi="Cambria" w:cstheme="minorHAnsi"/>
-          <w:color w:val="000000"/>
-          <w:lang w:val="mk-MK"/>
-        </w:rPr>
-        <w:t xml:space="preserve"> </w:t>
-      </w:r>
-      <w:r>
-        <w:rPr>
-          <w:rFonts w:ascii="Cambria" w:eastAsia="Times New Roman" w:hAnsi="Cambria" w:cstheme="minorHAnsi"/>
-          <w:color w:val="000000"/>
-          <w:lang w:val="mk-MK"/>
-        </w:rPr>
-        <w:t xml:space="preserve">За секоја </w:t>
-      </w:r>
-      <w:proofErr w:type="spellStart"/>
-      <w:r>
-        <w:rPr>
-          <w:rFonts w:ascii="Cambria" w:eastAsia="Times New Roman" w:hAnsi="Cambria" w:cstheme="minorHAnsi"/>
-          <w:color w:val="000000"/>
-          <w:lang w:val="mk-MK"/>
-        </w:rPr>
-        <w:t>винарија</w:t>
-      </w:r>
-      <w:proofErr w:type="spellEnd"/>
-      <w:r>
-        <w:rPr>
-          <w:rFonts w:ascii="Cambria" w:eastAsia="Times New Roman" w:hAnsi="Cambria" w:cstheme="minorHAnsi"/>
-          <w:color w:val="000000"/>
-          <w:lang w:val="mk-MK"/>
-        </w:rPr>
-        <w:t xml:space="preserve">, ќе биде достапен детален опис, вклучително историја, видови на вина, и специфични информации кои ќе го истакнуваат карактерот и посебностите на секоја локација. Овие детали ќе обезбедат целосна слика на </w:t>
-      </w:r>
-      <w:proofErr w:type="spellStart"/>
-      <w:r>
-        <w:rPr>
-          <w:rFonts w:ascii="Cambria" w:eastAsia="Times New Roman" w:hAnsi="Cambria" w:cstheme="minorHAnsi"/>
-          <w:color w:val="000000"/>
-          <w:lang w:val="mk-MK"/>
-        </w:rPr>
-        <w:t>винариите</w:t>
-      </w:r>
-      <w:proofErr w:type="spellEnd"/>
-      <w:r>
-        <w:rPr>
-          <w:rFonts w:ascii="Cambria" w:eastAsia="Times New Roman" w:hAnsi="Cambria" w:cstheme="minorHAnsi"/>
-          <w:color w:val="000000"/>
-          <w:lang w:val="mk-MK"/>
-        </w:rPr>
-        <w:t xml:space="preserve">, олеснувајќи </w:t>
-      </w:r>
-      <w:r>
-        <w:rPr>
-          <w:rFonts w:ascii="Cambria" w:eastAsia="Times New Roman" w:hAnsi="Cambria" w:cstheme="minorHAnsi"/>
-          <w:color w:val="000000"/>
-          <w:lang w:val="mk-MK"/>
-        </w:rPr>
-        <w:t xml:space="preserve">им </w:t>
-      </w:r>
-      <w:r>
-        <w:rPr>
-          <w:rFonts w:ascii="Cambria" w:eastAsia="Times New Roman" w:hAnsi="Cambria" w:cstheme="minorHAnsi"/>
-          <w:color w:val="000000"/>
-          <w:lang w:val="mk-MK"/>
-        </w:rPr>
-        <w:t xml:space="preserve">на корисниците да одлучат кои </w:t>
-      </w:r>
-      <w:proofErr w:type="spellStart"/>
-      <w:r>
-        <w:rPr>
-          <w:rFonts w:ascii="Cambria" w:eastAsia="Times New Roman" w:hAnsi="Cambria" w:cstheme="minorHAnsi"/>
-          <w:color w:val="000000"/>
-          <w:lang w:val="mk-MK"/>
-        </w:rPr>
-        <w:t>винарии</w:t>
-      </w:r>
-      <w:proofErr w:type="spellEnd"/>
-      <w:r>
-        <w:rPr>
-          <w:rFonts w:ascii="Cambria" w:eastAsia="Times New Roman" w:hAnsi="Cambria" w:cstheme="minorHAnsi"/>
-          <w:color w:val="000000"/>
-          <w:lang w:val="mk-MK"/>
-        </w:rPr>
-        <w:t xml:space="preserve"> да</w:t>
-      </w:r>
-      <w:r>
-        <w:rPr>
-          <w:rFonts w:ascii="Cambria" w:eastAsia="Times New Roman" w:hAnsi="Cambria" w:cstheme="minorHAnsi"/>
-          <w:color w:val="000000"/>
-          <w:lang w:val="mk-MK"/>
-        </w:rPr>
-        <w:t xml:space="preserve"> ги </w:t>
-      </w:r>
-      <w:r>
-        <w:rPr>
-          <w:rFonts w:ascii="Cambria" w:eastAsia="Times New Roman" w:hAnsi="Cambria" w:cstheme="minorHAnsi"/>
-          <w:color w:val="000000"/>
-          <w:lang w:val="mk-MK"/>
-        </w:rPr>
-        <w:t xml:space="preserve">посетат и кои вина да </w:t>
-      </w:r>
-      <w:r>
-        <w:rPr>
-          <w:rFonts w:ascii="Cambria" w:eastAsia="Times New Roman" w:hAnsi="Cambria" w:cstheme="minorHAnsi"/>
-          <w:color w:val="000000"/>
-          <w:lang w:val="mk-MK"/>
-        </w:rPr>
-        <w:t xml:space="preserve">ги </w:t>
-      </w:r>
-      <w:r>
-        <w:rPr>
-          <w:rFonts w:ascii="Cambria" w:eastAsia="Times New Roman" w:hAnsi="Cambria" w:cstheme="minorHAnsi"/>
-          <w:color w:val="000000"/>
-          <w:lang w:val="mk-MK"/>
-        </w:rPr>
-        <w:t>пробаат.</w:t>
+        <w:t xml:space="preserve"> Со помош на мапата, на корисниците ќе им се  обезбеди на визуелен начин да пребаруваат  и да ги видат локациите на секоја винарија, додека системот за оценки ќе им дозволи на посетителите да дадат оценка за одредена винарија според своите лични искуства и впечатоци. За секоја винарија, ќе биде достапен детален опис, вклучително историја, видови на вина, и специфични информации кои ќе го истакнуваат карактерот и посебностите на секоја локација. Овие детали ќе обезбедат целосна слика на винариите, олеснувајќи им на корисниците да одлучат кои винарии да ги посетат и кои вина да ги пробаат.</w:t>
       </w:r>
     </w:p>
     <w:p>
@@ -2192,7 +1857,6 @@
         </w:rPr>
         <w:t xml:space="preserve"> </w:t>
       </w:r>
-      <w:proofErr w:type="spellStart"/>
       <w:r>
         <w:rPr>
           <w:rFonts w:ascii="Cambria" w:hAnsi="Cambria"/>
@@ -2200,7 +1864,6 @@
         </w:rPr>
         <w:t>винариите</w:t>
       </w:r>
-      <w:proofErr w:type="spellEnd"/>
       <w:r>
         <w:rPr>
           <w:rFonts w:ascii="Cambria" w:hAnsi="Cambria"/>
@@ -2248,28 +1911,7 @@
           <w:rFonts w:ascii="Cambria" w:hAnsi="Cambria"/>
           <w:lang w:val="mk-MK"/>
         </w:rPr>
-        <w:t xml:space="preserve"> овозможи на корисниците преглед на </w:t>
-      </w:r>
-      <w:r>
-        <w:rPr>
-          <w:rFonts w:ascii="Cambria" w:hAnsi="Cambria"/>
-          <w:lang w:val="mk-MK"/>
-        </w:rPr>
-        <w:t>дополнителни</w:t>
-      </w:r>
-      <w:r>
-        <w:rPr>
-          <w:rFonts w:ascii="Cambria" w:hAnsi="Cambria"/>
-          <w:lang w:val="mk-MK"/>
-        </w:rPr>
-        <w:t xml:space="preserve"> податоци за </w:t>
-      </w:r>
-      <w:r>
-        <w:rPr>
-          <w:rFonts w:ascii="Cambria" w:hAnsi="Cambria"/>
-          <w:lang w:val="mk-MK"/>
-        </w:rPr>
-        <w:t>избраната</w:t>
+        <w:t xml:space="preserve"> овозможи на корисниците преглед на дополнителни податоци за избраната</w:t>
       </w:r>
       <w:r>
         <w:rPr>
@@ -2278,7 +1920,6 @@
         </w:rPr>
         <w:t xml:space="preserve">/селектираната </w:t>
       </w:r>
-      <w:proofErr w:type="spellStart"/>
       <w:r>
         <w:rPr>
           <w:rFonts w:ascii="Cambria" w:hAnsi="Cambria"/>
@@ -2286,7 +1927,6 @@
         </w:rPr>
         <w:t>винарија</w:t>
       </w:r>
-      <w:proofErr w:type="spellEnd"/>
       <w:r>
         <w:rPr>
           <w:rFonts w:ascii="Cambria" w:hAnsi="Cambria"/>
@@ -2313,60 +1953,27 @@
           <w:rFonts w:ascii="Cambria" w:hAnsi="Cambria"/>
           <w:lang w:val="mk-MK"/>
         </w:rPr>
-        <w:t>2.1.</w:t>
-      </w:r>
-      <w:r>
-        <w:rPr>
-          <w:rFonts w:ascii="Cambria" w:hAnsi="Cambria"/>
-          <w:lang w:val="mk-MK"/>
-        </w:rPr>
-        <w:t xml:space="preserve">3 </w:t>
-      </w:r>
-      <w:r>
-        <w:rPr>
-          <w:rFonts w:ascii="Cambria" w:hAnsi="Cambria"/>
-          <w:lang w:val="mk-MK"/>
-        </w:rPr>
-        <w:t xml:space="preserve">Системот ќе овозможи корисникот да </w:t>
-      </w:r>
-      <w:r>
-        <w:rPr>
-          <w:rFonts w:ascii="Cambria" w:hAnsi="Cambria"/>
-          <w:lang w:val="mk-MK"/>
-        </w:rPr>
-        <w:t xml:space="preserve">пребарува </w:t>
-      </w:r>
-      <w:proofErr w:type="spellStart"/>
-      <w:r>
-        <w:rPr>
-          <w:rFonts w:ascii="Cambria" w:hAnsi="Cambria"/>
-          <w:lang w:val="mk-MK"/>
-        </w:rPr>
-        <w:t>винарии</w:t>
-      </w:r>
-      <w:proofErr w:type="spellEnd"/>
-      <w:r>
-        <w:rPr>
-          <w:rFonts w:ascii="Cambria" w:hAnsi="Cambria"/>
-          <w:lang w:val="mk-MK"/>
-        </w:rPr>
-        <w:t xml:space="preserve"> користејќи го името на </w:t>
-      </w:r>
-      <w:proofErr w:type="spellStart"/>
-      <w:r>
-        <w:rPr>
-          <w:rFonts w:ascii="Cambria" w:hAnsi="Cambria"/>
-          <w:lang w:val="mk-MK"/>
-        </w:rPr>
-        <w:t>винаријата</w:t>
-      </w:r>
-      <w:proofErr w:type="spellEnd"/>
-      <w:r>
-        <w:rPr>
-          <w:rFonts w:ascii="Cambria" w:hAnsi="Cambria"/>
-          <w:lang w:val="mk-MK"/>
-        </w:rPr>
-        <w:t xml:space="preserve"> којашто сака да ја побара.</w:t>
+        <w:t xml:space="preserve">2.1.3 </w:t>
+      </w:r>
+      <w:r>
+        <w:rPr>
+          <w:rFonts w:ascii="Cambria" w:hAnsi="Cambria"/>
+          <w:lang w:val="mk-MK"/>
+        </w:rPr>
+        <w:t>Системот ќе овозможи корисникот да пребарува винарии користејќи го името на винаријата која</w:t>
+      </w:r>
+      <w:r>
+        <w:rPr>
+          <w:rFonts w:ascii="Cambria" w:hAnsi="Cambria"/>
+        </w:rPr>
+        <w:t xml:space="preserve"> </w:t>
+      </w:r>
+      <w:r>
+        <w:rPr>
+          <w:rFonts w:ascii="Cambria" w:hAnsi="Cambria"/>
+          <w:lang w:val="mk-MK"/>
+        </w:rPr>
+        <w:t>што сака да ја побара.</w:t>
       </w:r>
     </w:p>
     <w:p>
@@ -2387,14 +1994,7 @@
           <w:rFonts w:ascii="Cambria" w:hAnsi="Cambria"/>
           <w:lang w:val="mk-MK"/>
         </w:rPr>
-        <w:t>2.1.</w:t>
-      </w:r>
-      <w:r>
-        <w:rPr>
-          <w:rFonts w:ascii="Cambria" w:hAnsi="Cambria"/>
-          <w:lang w:val="mk-MK"/>
-        </w:rPr>
-        <w:t xml:space="preserve">4 </w:t>
+        <w:t xml:space="preserve">2.1.4 </w:t>
       </w:r>
       <w:r>
         <w:rPr>
@@ -2403,7 +2003,6 @@
         </w:rPr>
         <w:t xml:space="preserve">Системот ќе овозможи корисниците да пронајдат </w:t>
       </w:r>
-      <w:proofErr w:type="spellStart"/>
       <w:r>
         <w:rPr>
           <w:rFonts w:ascii="Cambria" w:hAnsi="Cambria"/>
@@ -2411,7 +2010,6 @@
         </w:rPr>
         <w:t>винарии</w:t>
       </w:r>
-      <w:proofErr w:type="spellEnd"/>
       <w:r>
         <w:rPr>
           <w:rFonts w:ascii="Cambria" w:hAnsi="Cambria"/>
@@ -2445,44 +2043,14 @@
           <w:rFonts w:ascii="Cambria" w:hAnsi="Cambria"/>
           <w:lang w:val="mk-MK"/>
         </w:rPr>
-        <w:t>2.1.</w:t>
-      </w:r>
-      <w:r>
-        <w:rPr>
-          <w:rFonts w:ascii="Cambria" w:hAnsi="Cambria"/>
-          <w:lang w:val="mk-MK"/>
-        </w:rPr>
-        <w:t>5</w:t>
-      </w:r>
-      <w:r>
-        <w:rPr>
-          <w:rFonts w:ascii="Cambria" w:hAnsi="Cambria"/>
-          <w:lang w:val="mk-MK"/>
-        </w:rPr>
-        <w:t xml:space="preserve"> Системот треба да овозможи </w:t>
-      </w:r>
-      <w:r>
-        <w:rPr>
-          <w:rFonts w:ascii="Cambria" w:hAnsi="Cambria"/>
-          <w:lang w:val="mk-MK"/>
-        </w:rPr>
-        <w:t xml:space="preserve">приказ на </w:t>
-      </w:r>
-      <w:proofErr w:type="spellStart"/>
-      <w:r>
-        <w:rPr>
-          <w:rFonts w:ascii="Cambria" w:hAnsi="Cambria"/>
-          <w:lang w:val="mk-MK"/>
-        </w:rPr>
-        <w:t>винариите</w:t>
-      </w:r>
-      <w:proofErr w:type="spellEnd"/>
-      <w:r>
-        <w:rPr>
-          <w:rFonts w:ascii="Cambria" w:hAnsi="Cambria"/>
-          <w:lang w:val="mk-MK"/>
-        </w:rPr>
-        <w:t xml:space="preserve"> по </w:t>
+        <w:t>2.1.5</w:t>
+      </w:r>
+      <w:r>
+        <w:rPr>
+          <w:rFonts w:ascii="Cambria" w:hAnsi="Cambria"/>
+          <w:lang w:val="mk-MK"/>
+        </w:rPr>
+        <w:t xml:space="preserve"> Системот треба да овозможи приказ на винариите по </w:t>
       </w:r>
       <w:r>
         <w:rPr>
@@ -2517,72 +2085,14 @@
           <w:rFonts w:ascii="Cambria" w:hAnsi="Cambria"/>
           <w:lang w:val="mk-MK"/>
         </w:rPr>
-        <w:t>2.1.</w:t>
-      </w:r>
-      <w:r>
-        <w:rPr>
-          <w:rFonts w:ascii="Cambria" w:hAnsi="Cambria"/>
-          <w:lang w:val="mk-MK"/>
-        </w:rPr>
-        <w:t>6</w:t>
-      </w:r>
-      <w:r>
-        <w:rPr>
-          <w:rFonts w:ascii="Cambria" w:hAnsi="Cambria"/>
-          <w:lang w:val="mk-MK"/>
-        </w:rPr>
-        <w:t xml:space="preserve"> Системот треба да овозможи корисниците да </w:t>
-      </w:r>
-      <w:r>
-        <w:rPr>
-          <w:rFonts w:ascii="Cambria" w:hAnsi="Cambria"/>
-          <w:lang w:val="mk-MK"/>
-        </w:rPr>
-        <w:t>дадат</w:t>
-      </w:r>
-      <w:r>
-        <w:rPr>
-          <w:rFonts w:ascii="Cambria" w:hAnsi="Cambria"/>
-          <w:lang w:val="mk-MK"/>
-        </w:rPr>
-        <w:t xml:space="preserve"> </w:t>
-      </w:r>
-      <w:r>
-        <w:rPr>
-          <w:rFonts w:ascii="Cambria" w:hAnsi="Cambria"/>
-          <w:lang w:val="mk-MK"/>
-        </w:rPr>
-        <w:t>оценка</w:t>
-      </w:r>
-      <w:r>
-        <w:rPr>
-          <w:rFonts w:ascii="Cambria" w:hAnsi="Cambria"/>
-          <w:lang w:val="mk-MK"/>
-        </w:rPr>
-        <w:t xml:space="preserve"> </w:t>
-      </w:r>
-      <w:r>
-        <w:rPr>
-          <w:rFonts w:ascii="Cambria" w:hAnsi="Cambria"/>
-          <w:lang w:val="mk-MK"/>
-        </w:rPr>
-        <w:t xml:space="preserve">за одредена </w:t>
-      </w:r>
-      <w:proofErr w:type="spellStart"/>
-      <w:r>
-        <w:rPr>
-          <w:rFonts w:ascii="Cambria" w:hAnsi="Cambria"/>
-          <w:lang w:val="mk-MK"/>
-        </w:rPr>
-        <w:t>винарија</w:t>
-      </w:r>
-      <w:proofErr w:type="spellEnd"/>
-      <w:r>
-        <w:rPr>
-          <w:rFonts w:ascii="Cambria" w:hAnsi="Cambria"/>
-          <w:lang w:val="mk-MK"/>
-        </w:rPr>
-        <w:t>.</w:t>
+        <w:t>2.1.6</w:t>
+      </w:r>
+      <w:r>
+        <w:rPr>
+          <w:rFonts w:ascii="Cambria" w:hAnsi="Cambria"/>
+          <w:lang w:val="mk-MK"/>
+        </w:rPr>
+        <w:t xml:space="preserve"> Системот треба да овозможи корисниците да дадат оценка за одредена винарија.</w:t>
       </w:r>
     </w:p>
     <w:p>
@@ -2604,14 +2114,7 @@
           <w:lang w:val="mk-MK"/>
         </w:rPr>
         <w:lastRenderedPageBreak/>
-        <w:t>2.1.</w:t>
-      </w:r>
-      <w:r>
-        <w:rPr>
-          <w:rFonts w:ascii="Cambria" w:hAnsi="Cambria"/>
-          <w:lang w:val="mk-MK"/>
-        </w:rPr>
-        <w:t>7</w:t>
+        <w:t>2.1.7</w:t>
       </w:r>
       <w:r>
         <w:rPr>
@@ -2632,17 +2135,17 @@
           <w:rFonts w:ascii="Cambria" w:hAnsi="Cambria"/>
           <w:lang w:val="mk-MK"/>
         </w:rPr>
-        <w:t xml:space="preserve">рана база на податоци во која се чуваат информациите за </w:t>
-      </w:r>
-      <w:proofErr w:type="spellStart"/>
-      <w:r>
-        <w:rPr>
-          <w:rFonts w:ascii="Cambria" w:hAnsi="Cambria"/>
-          <w:lang w:val="mk-MK"/>
-        </w:rPr>
-        <w:t>винариите</w:t>
-      </w:r>
-      <w:proofErr w:type="spellEnd"/>
+        <w:t>рана база на податоци во која се чуваат</w:t>
+      </w:r>
+      <w:bookmarkStart w:id="0" w:name="_GoBack"/>
+      <w:bookmarkEnd w:id="0"/>
+      <w:r>
+        <w:rPr>
+          <w:rFonts w:ascii="Cambria" w:hAnsi="Cambria"/>
+          <w:lang w:val="mk-MK"/>
+        </w:rPr>
+        <w:t xml:space="preserve"> информациите за винариите</w:t>
+      </w:r>
       <w:r>
         <w:rPr>
           <w:rFonts w:ascii="Cambria" w:hAnsi="Cambria"/>
@@ -2669,85 +2172,14 @@
           <w:rFonts w:ascii="Cambria" w:hAnsi="Cambria"/>
           <w:lang w:val="mk-MK"/>
         </w:rPr>
-        <w:t>2.1.</w:t>
-      </w:r>
-      <w:r>
-        <w:rPr>
-          <w:rFonts w:ascii="Cambria" w:hAnsi="Cambria"/>
-          <w:lang w:val="mk-MK"/>
-        </w:rPr>
-        <w:t>8</w:t>
-      </w:r>
-      <w:r>
-        <w:rPr>
-          <w:rFonts w:ascii="Cambria" w:hAnsi="Cambria"/>
-          <w:lang w:val="mk-MK"/>
-        </w:rPr>
-        <w:t xml:space="preserve"> Системот треба да биде поврзан API (</w:t>
-      </w:r>
-      <w:proofErr w:type="spellStart"/>
-      <w:r>
-        <w:rPr>
-          <w:rFonts w:ascii="Cambria" w:hAnsi="Cambria"/>
-          <w:lang w:val="mk-MK"/>
-        </w:rPr>
-        <w:t>Application</w:t>
-      </w:r>
-      <w:proofErr w:type="spellEnd"/>
-      <w:r>
-        <w:rPr>
-          <w:rFonts w:ascii="Cambria" w:hAnsi="Cambria"/>
-          <w:lang w:val="mk-MK"/>
-        </w:rPr>
-        <w:t xml:space="preserve"> </w:t>
-      </w:r>
-      <w:proofErr w:type="spellStart"/>
-      <w:r>
-        <w:rPr>
-          <w:rFonts w:ascii="Cambria" w:hAnsi="Cambria"/>
-          <w:lang w:val="mk-MK"/>
-        </w:rPr>
-        <w:t>Programming</w:t>
-      </w:r>
-      <w:proofErr w:type="spellEnd"/>
-      <w:r>
-        <w:rPr>
-          <w:rFonts w:ascii="Cambria" w:hAnsi="Cambria"/>
-          <w:lang w:val="mk-MK"/>
-        </w:rPr>
-        <w:t xml:space="preserve"> </w:t>
-      </w:r>
-      <w:proofErr w:type="spellStart"/>
-      <w:r>
-        <w:rPr>
-          <w:rFonts w:ascii="Cambria" w:hAnsi="Cambria"/>
-          <w:lang w:val="mk-MK"/>
-        </w:rPr>
-        <w:t>Interface</w:t>
-      </w:r>
-      <w:proofErr w:type="spellEnd"/>
-      <w:r>
-        <w:rPr>
-          <w:rFonts w:ascii="Cambria" w:hAnsi="Cambria"/>
-          <w:lang w:val="mk-MK"/>
-        </w:rPr>
-        <w:t xml:space="preserve">) за приказ на локацијата на </w:t>
-      </w:r>
-      <w:proofErr w:type="spellStart"/>
-      <w:r>
-        <w:rPr>
-          <w:rFonts w:ascii="Cambria" w:hAnsi="Cambria"/>
-          <w:lang w:val="mk-MK"/>
-        </w:rPr>
-        <w:t>винариите</w:t>
-      </w:r>
-      <w:proofErr w:type="spellEnd"/>
-      <w:r>
-        <w:rPr>
-          <w:rFonts w:ascii="Cambria" w:hAnsi="Cambria"/>
-          <w:lang w:val="mk-MK"/>
-        </w:rPr>
-        <w:t xml:space="preserve"> на мапа</w:t>
+        <w:t>2.1.8</w:t>
+      </w:r>
+      <w:r>
+        <w:rPr>
+          <w:rFonts w:ascii="Cambria" w:hAnsi="Cambria"/>
+          <w:lang w:val="mk-MK"/>
+        </w:rPr>
+        <w:t xml:space="preserve"> Системот треба да биде поврзан API (Application Programming Interface) за приказ на локацијата на винариите на мапа</w:t>
       </w:r>
       <w:r>
         <w:rPr>
@@ -2775,14 +2207,7 @@
           <w:rFonts w:ascii="Cambria" w:hAnsi="Cambria"/>
           <w:lang w:val="mk-MK"/>
         </w:rPr>
-        <w:t>2.1.</w:t>
-      </w:r>
-      <w:r>
-        <w:rPr>
-          <w:rFonts w:ascii="Cambria" w:hAnsi="Cambria"/>
-          <w:lang w:val="mk-MK"/>
-        </w:rPr>
-        <w:t xml:space="preserve">9 </w:t>
+        <w:t xml:space="preserve">2.1.9 </w:t>
       </w:r>
       <w:r>
         <w:rPr>
@@ -2801,23 +2226,16 @@
         <w:ind w:left="567"/>
         <w:textAlignment w:val="baseline"/>
         <w:rPr>
-          <w:rFonts w:ascii="Cambria" w:hAnsi="Cambria"/>
-          <w:lang w:val="mk-MK"/>
-        </w:rPr>
-      </w:pPr>
-      <w:r>
-        <w:rPr>
-          <w:rFonts w:ascii="Cambria" w:hAnsi="Cambria"/>
-          <w:lang w:val="mk-MK"/>
-        </w:rPr>
-        <w:t>2.1.</w:t>
-      </w:r>
-      <w:r>
-        <w:rPr>
-          <w:rFonts w:ascii="Cambria" w:hAnsi="Cambria"/>
-          <w:lang w:val="mk-MK"/>
-        </w:rPr>
-        <w:t xml:space="preserve">10 </w:t>
+          <w:rFonts w:ascii="Cambria" w:eastAsia="Times New Roman" w:hAnsi="Cambria" w:cstheme="minorHAnsi"/>
+          <w:lang w:val="mk-MK"/>
+        </w:rPr>
+      </w:pPr>
+      <w:r>
+        <w:rPr>
+          <w:rFonts w:ascii="Cambria" w:hAnsi="Cambria"/>
+          <w:lang w:val="mk-MK"/>
+        </w:rPr>
+        <w:t xml:space="preserve">2.1.10 </w:t>
       </w:r>
       <w:r>
         <w:rPr>
@@ -2848,6 +2266,250 @@
         </w:tabs>
         <w:spacing w:after="0" w:line="276" w:lineRule="auto"/>
         <w:ind w:left="567"/>
+        <w:textAlignment w:val="baseline"/>
+        <w:rPr>
+          <w:rFonts w:ascii="Cambria" w:hAnsi="Cambria"/>
+          <w:lang w:val="mk-MK"/>
+        </w:rPr>
+      </w:pPr>
+      <w:r>
+        <w:rPr>
+          <w:rFonts w:ascii="Cambria" w:eastAsia="Times New Roman" w:hAnsi="Cambria" w:cstheme="minorHAnsi"/>
+        </w:rPr>
+        <w:t>2.1.11</w:t>
+      </w:r>
+      <w:r>
+        <w:rPr>
+          <w:rFonts w:ascii="Cambria" w:eastAsia="Times New Roman" w:hAnsi="Cambria" w:cstheme="minorHAnsi"/>
+          <w:lang w:val="mk-MK"/>
+        </w:rPr>
+        <w:t xml:space="preserve"> </w:t>
+      </w:r>
+      <w:r>
+        <w:rPr>
+          <w:rFonts w:ascii="Cambria" w:hAnsi="Cambria"/>
+          <w:lang w:val="mk-MK"/>
+        </w:rPr>
+        <w:t>Системот треба да овоз</w:t>
+      </w:r>
+      <w:r>
+        <w:rPr>
+          <w:rFonts w:ascii="Cambria" w:hAnsi="Cambria"/>
+          <w:lang w:val="mk-MK"/>
+        </w:rPr>
+        <w:t>можи корисниците да дадат коментар</w:t>
+      </w:r>
+      <w:r>
+        <w:rPr>
+          <w:rFonts w:ascii="Cambria" w:hAnsi="Cambria"/>
+          <w:lang w:val="mk-MK"/>
+        </w:rPr>
+        <w:t xml:space="preserve"> за одредена винарија.</w:t>
+      </w:r>
+    </w:p>
+    <w:p>
+      <w:pPr>
+        <w:tabs>
+          <w:tab w:val="num" w:pos="567"/>
+        </w:tabs>
+        <w:spacing w:after="0" w:line="276" w:lineRule="auto"/>
+        <w:ind w:left="567"/>
+        <w:textAlignment w:val="baseline"/>
+        <w:rPr>
+          <w:rFonts w:ascii="Cambria" w:hAnsi="Cambria"/>
+          <w:lang w:val="mk-MK"/>
+        </w:rPr>
+      </w:pPr>
+      <w:r>
+        <w:rPr>
+          <w:rFonts w:ascii="Cambria" w:hAnsi="Cambria"/>
+          <w:lang w:val="mk-MK"/>
+        </w:rPr>
+        <w:t xml:space="preserve">2.1.12 </w:t>
+      </w:r>
+      <w:r>
+        <w:rPr>
+          <w:rFonts w:ascii="Cambria" w:hAnsi="Cambria"/>
+          <w:lang w:val="mk-MK"/>
+        </w:rPr>
+        <w:t>Системот треба да овозмож</w:t>
+      </w:r>
+      <w:r>
+        <w:rPr>
+          <w:rFonts w:ascii="Cambria" w:hAnsi="Cambria"/>
+          <w:lang w:val="mk-MK"/>
+        </w:rPr>
+        <w:t>и корисниците да знаат колку се одалечени во километри од</w:t>
+      </w:r>
+      <w:r>
+        <w:rPr>
+          <w:rFonts w:ascii="Cambria" w:hAnsi="Cambria"/>
+          <w:lang w:val="mk-MK"/>
+        </w:rPr>
+        <w:t xml:space="preserve"> одредена винарија.</w:t>
+      </w:r>
+    </w:p>
+    <w:p>
+      <w:pPr>
+        <w:tabs>
+          <w:tab w:val="num" w:pos="567"/>
+        </w:tabs>
+        <w:spacing w:after="0" w:line="276" w:lineRule="auto"/>
+        <w:ind w:left="567"/>
+        <w:textAlignment w:val="baseline"/>
+        <w:rPr>
+          <w:rFonts w:ascii="Cambria" w:hAnsi="Cambria"/>
+          <w:lang w:val="mk-MK"/>
+        </w:rPr>
+      </w:pPr>
+      <w:r>
+        <w:rPr>
+          <w:rFonts w:ascii="Cambria" w:hAnsi="Cambria"/>
+          <w:lang w:val="mk-MK"/>
+        </w:rPr>
+        <w:t>2.1.13</w:t>
+      </w:r>
+      <w:r>
+        <w:rPr>
+          <w:rFonts w:ascii="Cambria" w:hAnsi="Cambria"/>
+          <w:lang w:val="mk-MK"/>
+        </w:rPr>
+        <w:t xml:space="preserve"> </w:t>
+      </w:r>
+      <w:r>
+        <w:rPr>
+          <w:rFonts w:ascii="Cambria" w:hAnsi="Cambria"/>
+          <w:lang w:val="mk-MK"/>
+        </w:rPr>
+        <w:t>Системот треба да овозмож</w:t>
+      </w:r>
+      <w:r>
+        <w:rPr>
+          <w:rFonts w:ascii="Cambria" w:hAnsi="Cambria"/>
+          <w:lang w:val="mk-MK"/>
+        </w:rPr>
+        <w:t>и корисниците да знаат</w:t>
+      </w:r>
+      <w:r>
+        <w:rPr>
+          <w:rFonts w:ascii="Cambria" w:hAnsi="Cambria"/>
+          <w:lang w:val="mk-MK"/>
+        </w:rPr>
+        <w:t xml:space="preserve"> колку време им е потребно со автомобил да стигнат до </w:t>
+      </w:r>
+      <w:r>
+        <w:rPr>
+          <w:rFonts w:ascii="Cambria" w:hAnsi="Cambria"/>
+          <w:lang w:val="mk-MK"/>
+        </w:rPr>
+        <w:t xml:space="preserve"> одредена винарија.</w:t>
+      </w:r>
+    </w:p>
+    <w:p>
+      <w:pPr>
+        <w:tabs>
+          <w:tab w:val="num" w:pos="567"/>
+        </w:tabs>
+        <w:spacing w:after="0" w:line="276" w:lineRule="auto"/>
+        <w:ind w:left="567"/>
+        <w:textAlignment w:val="baseline"/>
+        <w:rPr>
+          <w:rFonts w:ascii="Cambria" w:hAnsi="Cambria"/>
+          <w:lang w:val="mk-MK"/>
+        </w:rPr>
+      </w:pPr>
+      <w:r>
+        <w:rPr>
+          <w:rFonts w:ascii="Cambria" w:hAnsi="Cambria"/>
+          <w:lang w:val="mk-MK"/>
+        </w:rPr>
+        <w:t>2.1.14</w:t>
+      </w:r>
+      <w:r>
+        <w:rPr>
+          <w:rFonts w:ascii="Cambria" w:hAnsi="Cambria"/>
+          <w:lang w:val="mk-MK"/>
+        </w:rPr>
+        <w:t xml:space="preserve"> </w:t>
+      </w:r>
+      <w:r>
+        <w:rPr>
+          <w:rFonts w:ascii="Cambria" w:hAnsi="Cambria"/>
+          <w:lang w:val="mk-MK"/>
+        </w:rPr>
+        <w:t>Системот треба да овозмож</w:t>
+      </w:r>
+      <w:r>
+        <w:rPr>
+          <w:rFonts w:ascii="Cambria" w:hAnsi="Cambria"/>
+          <w:lang w:val="mk-MK"/>
+        </w:rPr>
+        <w:t xml:space="preserve">и корисниците да знаат колку време им </w:t>
+      </w:r>
+      <w:r>
+        <w:rPr>
+          <w:rFonts w:ascii="Cambria" w:hAnsi="Cambria"/>
+          <w:lang w:val="mk-MK"/>
+        </w:rPr>
+        <w:t>е потребно пешки</w:t>
+      </w:r>
+      <w:r>
+        <w:rPr>
+          <w:rFonts w:ascii="Cambria" w:hAnsi="Cambria"/>
+          <w:lang w:val="mk-MK"/>
+        </w:rPr>
+        <w:t xml:space="preserve"> да стигнат до</w:t>
+      </w:r>
+      <w:r>
+        <w:rPr>
+          <w:rFonts w:ascii="Cambria" w:hAnsi="Cambria"/>
+          <w:lang w:val="mk-MK"/>
+        </w:rPr>
+        <w:t xml:space="preserve"> </w:t>
+      </w:r>
+      <w:r>
+        <w:rPr>
+          <w:rFonts w:ascii="Cambria" w:hAnsi="Cambria"/>
+          <w:lang w:val="mk-MK"/>
+        </w:rPr>
+        <w:t xml:space="preserve"> одредена винарија.</w:t>
+      </w:r>
+    </w:p>
+    <w:p>
+      <w:pPr>
+        <w:tabs>
+          <w:tab w:val="num" w:pos="567"/>
+        </w:tabs>
+        <w:spacing w:after="0" w:line="276" w:lineRule="auto"/>
+        <w:ind w:left="567"/>
+        <w:textAlignment w:val="baseline"/>
+        <w:rPr>
+          <w:rFonts w:ascii="Cambria" w:hAnsi="Cambria"/>
+          <w:lang w:val="mk-MK"/>
+        </w:rPr>
+      </w:pPr>
+    </w:p>
+    <w:p>
+      <w:pPr>
+        <w:tabs>
+          <w:tab w:val="num" w:pos="567"/>
+        </w:tabs>
+        <w:spacing w:after="0" w:line="276" w:lineRule="auto"/>
+        <w:ind w:left="567"/>
+        <w:textAlignment w:val="baseline"/>
+        <w:rPr>
+          <w:rFonts w:ascii="Cambria" w:hAnsi="Cambria"/>
+          <w:lang w:val="mk-MK"/>
+        </w:rPr>
+      </w:pPr>
+    </w:p>
+    <w:p>
+      <w:pPr>
+        <w:tabs>
+          <w:tab w:val="num" w:pos="567"/>
+        </w:tabs>
+        <w:spacing w:after="0" w:line="276" w:lineRule="auto"/>
+        <w:ind w:left="567"/>
         <w:rPr>
           <w:rFonts w:ascii="Cambria" w:eastAsia="Times New Roman" w:hAnsi="Cambria" w:cstheme="minorHAnsi"/>
           <w:sz w:val="24"/>
@@ -2880,9 +2542,8 @@
           <w:szCs w:val="24"/>
           <w:lang w:val="mk-MK"/>
         </w:rPr>
-        <w:t xml:space="preserve">2.2 </w:t>
-      </w:r>
-      <w:proofErr w:type="spellStart"/>
+        <w:t>2.2 Нефункци</w:t>
+      </w:r>
       <w:r>
         <w:rPr>
           <w:rFonts w:ascii="Cambria" w:eastAsia="Times New Roman" w:hAnsi="Cambria" w:cstheme="minorHAnsi"/>
@@ -2893,32 +2554,108 @@
           <w:szCs w:val="24"/>
           <w:lang w:val="mk-MK"/>
         </w:rPr>
-        <w:t>Нефункци</w:t>
-      </w:r>
-      <w:r>
-        <w:rPr>
-          <w:rFonts w:ascii="Cambria" w:eastAsia="Times New Roman" w:hAnsi="Cambria" w:cstheme="minorHAnsi"/>
-          <w:b/>
-          <w:bCs/>
-          <w:color w:val="000000"/>
+        <w:t>ски барања</w:t>
+      </w:r>
+    </w:p>
+    <w:p>
+      <w:pPr>
+        <w:tabs>
+          <w:tab w:val="num" w:pos="567"/>
+        </w:tabs>
+        <w:spacing w:after="0" w:line="276" w:lineRule="auto"/>
+        <w:ind w:left="567"/>
+        <w:rPr>
+          <w:rFonts w:ascii="Cambria" w:eastAsia="Times New Roman" w:hAnsi="Cambria" w:cstheme="minorHAnsi"/>
           <w:sz w:val="24"/>
           <w:szCs w:val="24"/>
           <w:lang w:val="mk-MK"/>
         </w:rPr>
-        <w:t>ски</w:t>
-      </w:r>
-      <w:proofErr w:type="spellEnd"/>
-      <w:r>
-        <w:rPr>
-          <w:rFonts w:ascii="Cambria" w:eastAsia="Times New Roman" w:hAnsi="Cambria" w:cstheme="minorHAnsi"/>
-          <w:b/>
-          <w:bCs/>
-          <w:color w:val="000000"/>
+      </w:pPr>
+      <w:r>
+        <w:rPr>
+          <w:rFonts w:ascii="Cambria" w:eastAsia="Times New Roman" w:hAnsi="Cambria" w:cstheme="minorHAnsi"/>
+          <w:color w:val="000000"/>
+          <w:lang w:val="mk-MK"/>
+        </w:rPr>
+        <w:t xml:space="preserve">    </w:t>
+      </w:r>
+    </w:p>
+    <w:p>
+      <w:pPr>
+        <w:tabs>
+          <w:tab w:val="num" w:pos="567"/>
+        </w:tabs>
+        <w:spacing w:after="0" w:line="276" w:lineRule="auto"/>
+        <w:rPr>
+          <w:rFonts w:ascii="Cambria" w:eastAsia="Times New Roman" w:hAnsi="Cambria" w:cstheme="minorHAnsi"/>
           <w:sz w:val="24"/>
           <w:szCs w:val="24"/>
           <w:lang w:val="mk-MK"/>
         </w:rPr>
-        <w:t xml:space="preserve"> барања</w:t>
+      </w:pPr>
+      <w:r>
+        <w:rPr>
+          <w:rFonts w:ascii="Cambria" w:eastAsia="Times New Roman" w:hAnsi="Cambria" w:cstheme="minorHAnsi"/>
+          <w:color w:val="000000"/>
+          <w:lang w:val="mk-MK"/>
+        </w:rPr>
+        <w:t xml:space="preserve">          </w:t>
+      </w:r>
+      <w:r>
+        <w:rPr>
+          <w:rFonts w:ascii="Cambria" w:eastAsia="Times New Roman" w:hAnsi="Cambria" w:cstheme="minorHAnsi"/>
+          <w:color w:val="000000"/>
+          <w:lang w:val="mk-MK"/>
+        </w:rPr>
+        <w:t xml:space="preserve">2.2.1 </w:t>
+      </w:r>
+      <w:r>
+        <w:rPr>
+          <w:rFonts w:ascii="Cambria" w:eastAsia="Times New Roman" w:hAnsi="Cambria" w:cstheme="minorHAnsi"/>
+          <w:color w:val="000000"/>
+          <w:lang w:val="mk-MK"/>
+        </w:rPr>
+        <w:t>Системот</w:t>
+      </w:r>
+      <w:r>
+        <w:rPr>
+          <w:rFonts w:ascii="Cambria" w:eastAsia="Times New Roman" w:hAnsi="Cambria" w:cstheme="minorHAnsi"/>
+          <w:color w:val="000000"/>
+          <w:lang w:val="mk-MK"/>
+        </w:rPr>
+        <w:t xml:space="preserve"> треба да биде достап</w:t>
+      </w:r>
+      <w:r>
+        <w:rPr>
+          <w:rFonts w:ascii="Cambria" w:eastAsia="Times New Roman" w:hAnsi="Cambria" w:cstheme="minorHAnsi"/>
+          <w:color w:val="000000"/>
+          <w:lang w:val="mk-MK"/>
+        </w:rPr>
+        <w:t>ен</w:t>
+      </w:r>
+      <w:r>
+        <w:rPr>
+          <w:rFonts w:ascii="Cambria" w:eastAsia="Times New Roman" w:hAnsi="Cambria" w:cstheme="minorHAnsi"/>
+          <w:color w:val="000000"/>
+          <w:lang w:val="mk-MK"/>
+        </w:rPr>
+        <w:t xml:space="preserve"> </w:t>
+      </w:r>
+      <w:r>
+        <w:rPr>
+          <w:rFonts w:ascii="Cambria" w:eastAsia="Times New Roman" w:hAnsi="Cambria" w:cstheme="minorHAnsi"/>
+          <w:color w:val="000000"/>
+          <w:lang w:val="mk-MK"/>
+        </w:rPr>
+        <w:t>за</w:t>
+      </w:r>
+      <w:r>
+        <w:rPr>
+          <w:rFonts w:ascii="Cambria" w:eastAsia="Times New Roman" w:hAnsi="Cambria" w:cstheme="minorHAnsi"/>
+          <w:color w:val="000000"/>
+          <w:lang w:val="mk-MK"/>
+        </w:rPr>
+        <w:t xml:space="preserve"> сите видови на веб прелистувачи.</w:t>
       </w:r>
     </w:p>
     <w:p>
@@ -2927,7 +2664,7 @@
           <w:tab w:val="num" w:pos="567"/>
         </w:tabs>
         <w:spacing w:after="0" w:line="276" w:lineRule="auto"/>
-        <w:ind w:left="567"/>
+        <w:ind w:left="567" w:hanging="283"/>
         <w:rPr>
           <w:rFonts w:ascii="Cambria" w:eastAsia="Times New Roman" w:hAnsi="Cambria" w:cstheme="minorHAnsi"/>
           <w:sz w:val="24"/>
@@ -2941,7 +2678,39 @@
           <w:color w:val="000000"/>
           <w:lang w:val="mk-MK"/>
         </w:rPr>
-        <w:t xml:space="preserve">    </w:t>
+        <w:t>    2.2.</w:t>
+      </w:r>
+      <w:r>
+        <w:rPr>
+          <w:rFonts w:ascii="Cambria" w:eastAsia="Times New Roman" w:hAnsi="Cambria" w:cstheme="minorHAnsi"/>
+          <w:color w:val="000000"/>
+          <w:lang w:val="mk-MK"/>
+        </w:rPr>
+        <w:t>2 Системот</w:t>
+      </w:r>
+      <w:r>
+        <w:rPr>
+          <w:rFonts w:ascii="Cambria" w:eastAsia="Times New Roman" w:hAnsi="Cambria" w:cstheme="minorHAnsi"/>
+          <w:color w:val="000000"/>
+          <w:lang w:val="mk-MK"/>
+        </w:rPr>
+        <w:t xml:space="preserve"> треба да биде едностав</w:t>
+      </w:r>
+      <w:r>
+        <w:rPr>
+          <w:rFonts w:ascii="Cambria" w:eastAsia="Times New Roman" w:hAnsi="Cambria" w:cstheme="minorHAnsi"/>
+          <w:color w:val="000000"/>
+          <w:lang w:val="mk-MK"/>
+        </w:rPr>
+        <w:t>ен</w:t>
+      </w:r>
+      <w:r>
+        <w:rPr>
+          <w:rFonts w:ascii="Cambria" w:eastAsia="Times New Roman" w:hAnsi="Cambria" w:cstheme="minorHAnsi"/>
+          <w:color w:val="000000"/>
+          <w:lang w:val="mk-MK"/>
+        </w:rPr>
+        <w:t xml:space="preserve"> за користење за сите корисници.</w:t>
       </w:r>
     </w:p>
     <w:p>
@@ -2950,6 +2719,69 @@
           <w:tab w:val="num" w:pos="567"/>
         </w:tabs>
         <w:spacing w:after="0" w:line="276" w:lineRule="auto"/>
+        <w:ind w:left="567" w:hanging="283"/>
+        <w:rPr>
+          <w:rFonts w:ascii="Cambria" w:eastAsia="Times New Roman" w:hAnsi="Cambria" w:cstheme="minorHAnsi"/>
+          <w:color w:val="000000"/>
+          <w:lang w:val="mk-MK"/>
+        </w:rPr>
+      </w:pPr>
+      <w:r>
+        <w:rPr>
+          <w:rFonts w:ascii="Cambria" w:eastAsia="Times New Roman" w:hAnsi="Cambria" w:cstheme="minorHAnsi"/>
+          <w:color w:val="000000"/>
+          <w:lang w:val="mk-MK"/>
+        </w:rPr>
+        <w:t xml:space="preserve">    2.2.3 </w:t>
+      </w:r>
+      <w:r>
+        <w:rPr>
+          <w:rFonts w:ascii="Cambria" w:eastAsia="Times New Roman" w:hAnsi="Cambria" w:cstheme="minorHAnsi"/>
+          <w:color w:val="000000"/>
+          <w:lang w:val="mk-MK"/>
+        </w:rPr>
+        <w:t xml:space="preserve">Системот </w:t>
+      </w:r>
+      <w:r>
+        <w:rPr>
+          <w:rFonts w:ascii="Cambria" w:eastAsia="Times New Roman" w:hAnsi="Cambria" w:cstheme="minorHAnsi"/>
+          <w:color w:val="000000"/>
+          <w:lang w:val="mk-MK"/>
+        </w:rPr>
+        <w:t>треба да биде безбед</w:t>
+      </w:r>
+      <w:r>
+        <w:rPr>
+          <w:rFonts w:ascii="Cambria" w:eastAsia="Times New Roman" w:hAnsi="Cambria" w:cstheme="minorHAnsi"/>
+          <w:color w:val="000000"/>
+          <w:lang w:val="mk-MK"/>
+        </w:rPr>
+        <w:t>ен</w:t>
+      </w:r>
+      <w:r>
+        <w:rPr>
+          <w:rFonts w:ascii="Cambria" w:eastAsia="Times New Roman" w:hAnsi="Cambria" w:cstheme="minorHAnsi"/>
+          <w:color w:val="000000"/>
+          <w:lang w:val="mk-MK"/>
+        </w:rPr>
+        <w:t xml:space="preserve"> за користење</w:t>
+      </w:r>
+      <w:r>
+        <w:rPr>
+          <w:rFonts w:ascii="Cambria" w:eastAsia="Times New Roman" w:hAnsi="Cambria" w:cstheme="minorHAnsi"/>
+          <w:color w:val="000000"/>
+          <w:lang w:val="mk-MK"/>
+        </w:rPr>
+        <w:t>.</w:t>
+      </w:r>
+    </w:p>
+    <w:p>
+      <w:pPr>
+        <w:tabs>
+          <w:tab w:val="num" w:pos="567"/>
+        </w:tabs>
+        <w:spacing w:after="0" w:line="276" w:lineRule="auto"/>
+        <w:ind w:left="567" w:hanging="283"/>
         <w:rPr>
           <w:rFonts w:ascii="Cambria" w:eastAsia="Times New Roman" w:hAnsi="Cambria" w:cstheme="minorHAnsi"/>
           <w:sz w:val="24"/>
@@ -2963,15 +2795,7 @@
           <w:color w:val="000000"/>
           <w:lang w:val="mk-MK"/>
         </w:rPr>
-        <w:t xml:space="preserve">          </w:t>
-      </w:r>
-      <w:r>
-        <w:rPr>
-          <w:rFonts w:ascii="Cambria" w:eastAsia="Times New Roman" w:hAnsi="Cambria" w:cstheme="minorHAnsi"/>
-          <w:color w:val="000000"/>
-          <w:lang w:val="mk-MK"/>
-        </w:rPr>
-        <w:t xml:space="preserve">2.2.1 </w:t>
+        <w:t xml:space="preserve">    2.2.4 </w:t>
       </w:r>
       <w:r>
         <w:rPr>
@@ -2987,39 +2811,23 @@
           <w:color w:val="000000"/>
           <w:lang w:val="mk-MK"/>
         </w:rPr>
-        <w:t xml:space="preserve"> треба да биде достап</w:t>
-      </w:r>
-      <w:r>
-        <w:rPr>
-          <w:rFonts w:ascii="Cambria" w:eastAsia="Times New Roman" w:hAnsi="Cambria" w:cstheme="minorHAnsi"/>
-          <w:color w:val="000000"/>
-          <w:lang w:val="mk-MK"/>
-        </w:rPr>
-        <w:t>ен</w:t>
-      </w:r>
-      <w:r>
-        <w:rPr>
-          <w:rFonts w:ascii="Cambria" w:eastAsia="Times New Roman" w:hAnsi="Cambria" w:cstheme="minorHAnsi"/>
-          <w:color w:val="000000"/>
-          <w:lang w:val="mk-MK"/>
-        </w:rPr>
-        <w:t xml:space="preserve"> </w:t>
-      </w:r>
-      <w:r>
-        <w:rPr>
-          <w:rFonts w:ascii="Cambria" w:eastAsia="Times New Roman" w:hAnsi="Cambria" w:cstheme="minorHAnsi"/>
-          <w:color w:val="000000"/>
-          <w:lang w:val="mk-MK"/>
-        </w:rPr>
-        <w:t>за</w:t>
-      </w:r>
-      <w:r>
-        <w:rPr>
-          <w:rFonts w:ascii="Cambria" w:eastAsia="Times New Roman" w:hAnsi="Cambria" w:cstheme="minorHAnsi"/>
-          <w:color w:val="000000"/>
-          <w:lang w:val="mk-MK"/>
-        </w:rPr>
-        <w:t xml:space="preserve"> сите видови на веб прелистувачи.</w:t>
+        <w:t xml:space="preserve"> </w:t>
+      </w:r>
+      <w:r>
+        <w:rPr>
+          <w:rFonts w:ascii="Cambria" w:eastAsia="Times New Roman" w:hAnsi="Cambria" w:cstheme="minorHAnsi"/>
+          <w:color w:val="000000"/>
+          <w:lang w:val="mk-MK"/>
+        </w:rPr>
+        <w:t>треба да</w:t>
+      </w:r>
+      <w:r>
+        <w:rPr>
+          <w:rFonts w:ascii="Cambria" w:eastAsia="Times New Roman" w:hAnsi="Cambria" w:cstheme="minorHAnsi"/>
+          <w:color w:val="000000"/>
+          <w:lang w:val="mk-MK"/>
+        </w:rPr>
+        <w:t xml:space="preserve"> биде редовно одржуван и ажуриран.</w:t>
       </w:r>
     </w:p>
     <w:p>
@@ -3027,62 +2835,25 @@
         <w:tabs>
           <w:tab w:val="num" w:pos="567"/>
         </w:tabs>
-        <w:spacing w:after="0" w:line="276" w:lineRule="auto"/>
         <w:ind w:left="567" w:hanging="283"/>
         <w:rPr>
-          <w:rFonts w:ascii="Cambria" w:eastAsia="Times New Roman" w:hAnsi="Cambria" w:cstheme="minorHAnsi"/>
-          <w:sz w:val="24"/>
-          <w:szCs w:val="24"/>
-          <w:lang w:val="mk-MK"/>
-        </w:rPr>
-      </w:pPr>
-      <w:r>
-        <w:rPr>
-          <w:rFonts w:ascii="Cambria" w:eastAsia="Times New Roman" w:hAnsi="Cambria" w:cstheme="minorHAnsi"/>
-          <w:color w:val="000000"/>
-          <w:lang w:val="mk-MK"/>
-        </w:rPr>
-        <w:t>    2.2.</w:t>
-      </w:r>
-      <w:r>
-        <w:rPr>
-          <w:rFonts w:ascii="Cambria" w:eastAsia="Times New Roman" w:hAnsi="Cambria" w:cstheme="minorHAnsi"/>
-          <w:color w:val="000000"/>
-          <w:lang w:val="mk-MK"/>
-        </w:rPr>
-        <w:t xml:space="preserve">2 </w:t>
-      </w:r>
-      <w:r>
-        <w:rPr>
-          <w:rFonts w:ascii="Cambria" w:eastAsia="Times New Roman" w:hAnsi="Cambria" w:cstheme="minorHAnsi"/>
-          <w:color w:val="000000"/>
-          <w:lang w:val="mk-MK"/>
-        </w:rPr>
-        <w:t>Системот</w:t>
-      </w:r>
-      <w:r>
-        <w:rPr>
-          <w:rFonts w:ascii="Cambria" w:eastAsia="Times New Roman" w:hAnsi="Cambria" w:cstheme="minorHAnsi"/>
-          <w:color w:val="000000"/>
-          <w:lang w:val="mk-MK"/>
-        </w:rPr>
-        <w:t xml:space="preserve"> треба да биде едностав</w:t>
-      </w:r>
-      <w:r>
-        <w:rPr>
-          <w:rFonts w:ascii="Cambria" w:eastAsia="Times New Roman" w:hAnsi="Cambria" w:cstheme="minorHAnsi"/>
-          <w:color w:val="000000"/>
-          <w:lang w:val="mk-MK"/>
-        </w:rPr>
-        <w:t>ен</w:t>
-      </w:r>
-      <w:r>
-        <w:rPr>
-          <w:rFonts w:ascii="Cambria" w:eastAsia="Times New Roman" w:hAnsi="Cambria" w:cstheme="minorHAnsi"/>
-          <w:color w:val="000000"/>
-          <w:lang w:val="mk-MK"/>
-        </w:rPr>
-        <w:t xml:space="preserve"> за користење за сите корисници.</w:t>
+          <w:rFonts w:ascii="Cambria" w:hAnsi="Cambria"/>
+          <w:lang w:val="mk-MK"/>
+        </w:rPr>
+      </w:pPr>
+      <w:r>
+        <w:rPr>
+          <w:rFonts w:ascii="Cambria" w:hAnsi="Cambria"/>
+          <w:lang w:val="mk-MK"/>
+        </w:rPr>
+        <w:t xml:space="preserve">    2.2.5 </w:t>
+      </w:r>
+      <w:r>
+        <w:rPr>
+          <w:rFonts w:ascii="Cambria" w:hAnsi="Cambria"/>
+          <w:lang w:val="mk-MK"/>
+        </w:rPr>
+        <w:t>Системот ќе биде достапен 99.99% во текот на денот.</w:t>
       </w:r>
     </w:p>
     <w:p>
@@ -3090,61 +2861,32 @@
         <w:tabs>
           <w:tab w:val="num" w:pos="567"/>
         </w:tabs>
-        <w:spacing w:after="0" w:line="276" w:lineRule="auto"/>
         <w:ind w:left="567" w:hanging="283"/>
         <w:rPr>
-          <w:rFonts w:ascii="Cambria" w:eastAsia="Times New Roman" w:hAnsi="Cambria" w:cstheme="minorHAnsi"/>
-          <w:color w:val="000000"/>
-          <w:lang w:val="mk-MK"/>
-        </w:rPr>
-      </w:pPr>
-      <w:r>
-        <w:rPr>
-          <w:rFonts w:ascii="Cambria" w:eastAsia="Times New Roman" w:hAnsi="Cambria" w:cstheme="minorHAnsi"/>
-          <w:color w:val="000000"/>
-          <w:lang w:val="mk-MK"/>
-        </w:rPr>
-        <w:t xml:space="preserve">    2.2.3 </w:t>
-      </w:r>
-      <w:r>
-        <w:rPr>
-          <w:rFonts w:ascii="Cambria" w:eastAsia="Times New Roman" w:hAnsi="Cambria" w:cstheme="minorHAnsi"/>
-          <w:color w:val="000000"/>
-          <w:lang w:val="mk-MK"/>
-        </w:rPr>
-        <w:t xml:space="preserve">Системот </w:t>
-      </w:r>
-      <w:r>
-        <w:rPr>
-          <w:rFonts w:ascii="Cambria" w:eastAsia="Times New Roman" w:hAnsi="Cambria" w:cstheme="minorHAnsi"/>
-          <w:color w:val="000000"/>
-          <w:lang w:val="mk-MK"/>
-        </w:rPr>
-        <w:t>треба да биде безбед</w:t>
-      </w:r>
-      <w:r>
-        <w:rPr>
-          <w:rFonts w:ascii="Cambria" w:eastAsia="Times New Roman" w:hAnsi="Cambria" w:cstheme="minorHAnsi"/>
-          <w:color w:val="000000"/>
-          <w:lang w:val="mk-MK"/>
-        </w:rPr>
-        <w:t>ен</w:t>
-      </w:r>
-      <w:r>
-        <w:rPr>
-          <w:rFonts w:ascii="Cambria" w:eastAsia="Times New Roman" w:hAnsi="Cambria" w:cstheme="minorHAnsi"/>
-          <w:color w:val="000000"/>
-          <w:lang w:val="mk-MK"/>
-        </w:rPr>
-        <w:t xml:space="preserve"> за користење</w:t>
-      </w:r>
-      <w:r>
-        <w:rPr>
-          <w:rFonts w:ascii="Cambria" w:eastAsia="Times New Roman" w:hAnsi="Cambria" w:cstheme="minorHAnsi"/>
-          <w:color w:val="000000"/>
-          <w:lang w:val="mk-MK"/>
-        </w:rPr>
-        <w:t>.</w:t>
+          <w:rFonts w:ascii="Cambria" w:hAnsi="Cambria"/>
+          <w:lang w:val="mk-MK"/>
+        </w:rPr>
+      </w:pPr>
+      <w:r>
+        <w:rPr>
+          <w:rFonts w:ascii="Cambria" w:hAnsi="Cambria"/>
+          <w:lang w:val="mk-MK"/>
+        </w:rPr>
+        <w:t xml:space="preserve">    </w:t>
+      </w:r>
+      <w:r>
+        <w:rPr>
+          <w:rFonts w:ascii="Cambria" w:hAnsi="Cambria"/>
+          <w:lang w:val="mk-MK"/>
+        </w:rPr>
+        <w:t xml:space="preserve">2.2.6 </w:t>
+      </w:r>
+      <w:r>
+        <w:rPr>
+          <w:rFonts w:ascii="Cambria" w:hAnsi="Cambria"/>
+          <w:lang w:val="mk-MK"/>
+        </w:rPr>
+        <w:t>Системот ќе биде достапен за сите уреди.</w:t>
       </w:r>
     </w:p>
     <w:p>
@@ -3152,96 +2894,8 @@
         <w:tabs>
           <w:tab w:val="num" w:pos="567"/>
         </w:tabs>
-        <w:spacing w:after="0" w:line="276" w:lineRule="auto"/>
         <w:ind w:left="567" w:hanging="283"/>
         <w:rPr>
-          <w:rFonts w:ascii="Cambria" w:eastAsia="Times New Roman" w:hAnsi="Cambria" w:cstheme="minorHAnsi"/>
-          <w:sz w:val="24"/>
-          <w:szCs w:val="24"/>
-          <w:lang w:val="mk-MK"/>
-        </w:rPr>
-      </w:pPr>
-      <w:r>
-        <w:rPr>
-          <w:rFonts w:ascii="Cambria" w:eastAsia="Times New Roman" w:hAnsi="Cambria" w:cstheme="minorHAnsi"/>
-          <w:color w:val="000000"/>
-          <w:lang w:val="mk-MK"/>
-        </w:rPr>
-        <w:t xml:space="preserve">    2.2.4 </w:t>
-      </w:r>
-      <w:r>
-        <w:rPr>
-          <w:rFonts w:ascii="Cambria" w:eastAsia="Times New Roman" w:hAnsi="Cambria" w:cstheme="minorHAnsi"/>
-          <w:color w:val="000000"/>
-          <w:lang w:val="mk-MK"/>
-        </w:rPr>
-        <w:t>Системот</w:t>
-      </w:r>
-      <w:r>
-        <w:rPr>
-          <w:rFonts w:ascii="Cambria" w:eastAsia="Times New Roman" w:hAnsi="Cambria" w:cstheme="minorHAnsi"/>
-          <w:color w:val="000000"/>
-          <w:lang w:val="mk-MK"/>
-        </w:rPr>
-        <w:t xml:space="preserve"> </w:t>
-      </w:r>
-      <w:r>
-        <w:rPr>
-          <w:rFonts w:ascii="Cambria" w:eastAsia="Times New Roman" w:hAnsi="Cambria" w:cstheme="minorHAnsi"/>
-          <w:color w:val="000000"/>
-          <w:lang w:val="mk-MK"/>
-        </w:rPr>
-        <w:t>треба да</w:t>
-      </w:r>
-      <w:r>
-        <w:rPr>
-          <w:rFonts w:ascii="Cambria" w:eastAsia="Times New Roman" w:hAnsi="Cambria" w:cstheme="minorHAnsi"/>
-          <w:color w:val="000000"/>
-          <w:lang w:val="mk-MK"/>
-        </w:rPr>
-        <w:t xml:space="preserve"> биде редовно одржуван и ажуриран.</w:t>
-      </w:r>
-    </w:p>
-    <w:p>
-      <w:pPr>
-        <w:tabs>
-          <w:tab w:val="num" w:pos="567"/>
-        </w:tabs>
-        <w:ind w:left="567" w:hanging="283"/>
-        <w:rPr>
-          <w:rFonts w:ascii="Cambria" w:hAnsi="Cambria"/>
-          <w:lang w:val="mk-MK"/>
-        </w:rPr>
-      </w:pPr>
-      <w:r>
-        <w:rPr>
-          <w:rFonts w:ascii="Cambria" w:hAnsi="Cambria"/>
-          <w:lang w:val="mk-MK"/>
-        </w:rPr>
-        <w:t xml:space="preserve">    2.2.5 </w:t>
-      </w:r>
-      <w:r>
-        <w:rPr>
-          <w:rFonts w:ascii="Cambria" w:hAnsi="Cambria"/>
-          <w:lang w:val="mk-MK"/>
-        </w:rPr>
-        <w:t>Системот ќе биде достапен 99.99% во текот на денот</w:t>
-      </w:r>
-      <w:r>
-        <w:rPr>
-          <w:rFonts w:ascii="Cambria" w:hAnsi="Cambria"/>
-          <w:lang w:val="mk-MK"/>
-        </w:rPr>
-        <w:t>.</w:t>
-      </w:r>
-    </w:p>
-    <w:p>
-      <w:pPr>
-        <w:tabs>
-          <w:tab w:val="num" w:pos="567"/>
-        </w:tabs>
-        <w:ind w:left="567" w:hanging="283"/>
-        <w:rPr>
           <w:rFonts w:ascii="Cambria" w:hAnsi="Cambria"/>
           <w:lang w:val="mk-MK"/>
         </w:rPr>
@@ -3258,60 +2912,6 @@
           <w:rFonts w:ascii="Cambria" w:hAnsi="Cambria"/>
           <w:lang w:val="mk-MK"/>
         </w:rPr>
-        <w:t xml:space="preserve">2.2.6 </w:t>
-      </w:r>
-      <w:r>
-        <w:rPr>
-          <w:rFonts w:ascii="Cambria" w:hAnsi="Cambria"/>
-          <w:lang w:val="mk-MK"/>
-        </w:rPr>
-        <w:t>С</w:t>
-      </w:r>
-      <w:r>
-        <w:rPr>
-          <w:rFonts w:ascii="Cambria" w:hAnsi="Cambria"/>
-          <w:lang w:val="mk-MK"/>
-        </w:rPr>
-        <w:t>истем</w:t>
-      </w:r>
-      <w:r>
-        <w:rPr>
-          <w:rFonts w:ascii="Cambria" w:hAnsi="Cambria"/>
-          <w:lang w:val="mk-MK"/>
-        </w:rPr>
-        <w:t>от ќе биде достапен за сите уреди</w:t>
-      </w:r>
-      <w:r>
-        <w:rPr>
-          <w:rFonts w:ascii="Cambria" w:hAnsi="Cambria"/>
-          <w:lang w:val="mk-MK"/>
-        </w:rPr>
-        <w:t>.</w:t>
-      </w:r>
-    </w:p>
-    <w:p>
-      <w:pPr>
-        <w:tabs>
-          <w:tab w:val="num" w:pos="567"/>
-        </w:tabs>
-        <w:ind w:left="567" w:hanging="283"/>
-        <w:rPr>
-          <w:rFonts w:ascii="Cambria" w:hAnsi="Cambria"/>
-          <w:lang w:val="mk-MK"/>
-        </w:rPr>
-      </w:pPr>
-      <w:r>
-        <w:rPr>
-          <w:rFonts w:ascii="Cambria" w:hAnsi="Cambria"/>
-          <w:lang w:val="mk-MK"/>
-        </w:rPr>
-        <w:t xml:space="preserve">    </w:t>
-      </w:r>
-      <w:r>
-        <w:rPr>
-          <w:rFonts w:ascii="Cambria" w:hAnsi="Cambria"/>
-          <w:lang w:val="mk-MK"/>
-        </w:rPr>
         <w:t xml:space="preserve">2.2.7 </w:t>
       </w:r>
       <w:r>
@@ -3319,14 +2919,7 @@
           <w:rFonts w:ascii="Cambria" w:hAnsi="Cambria"/>
           <w:lang w:val="mk-MK"/>
         </w:rPr>
-        <w:t>Системот ќе овозможи р</w:t>
-      </w:r>
-      <w:r>
-        <w:rPr>
-          <w:rFonts w:ascii="Cambria" w:hAnsi="Cambria"/>
-          <w:lang w:val="mk-MK"/>
-        </w:rPr>
-        <w:t>едовни резервни копии за заштита на податоците.</w:t>
+        <w:t>Системот ќе овозможи редовни резервни копии за заштита на податоците.</w:t>
       </w:r>
     </w:p>
     <w:p>
@@ -3348,7 +2941,7 @@
 </file>
 
 <file path=word/numbering.xml><?xml version="1.0" encoding="utf-8"?>
-<w:numbering xmlns:wpc="http://schemas.microsoft.com/office/word/2010/wordprocessingCanvas" xmlns:cx="http://schemas.microsoft.com/office/drawing/2014/chartex" xmlns:cx1="http://schemas.microsoft.com/office/drawing/2015/9/8/chartex" xmlns:cx2="http://schemas.microsoft.com/office/drawing/2015/10/21/chartex" xmlns:cx3="http://schemas.microsoft.com/office/drawing/2016/5/9/chartex" xmlns:cx4="http://schemas.microsoft.com/office/drawing/2016/5/10/chartex" xmlns:cx5="http://schemas.microsoft.com/office/drawing/2016/5/11/chartex" xmlns:cx6="http://schemas.microsoft.com/office/drawing/2016/5/12/chartex" xmlns:cx7="http://schemas.microsoft.com/office/drawing/2016/5/13/chartex" xmlns:cx8="http://schemas.microsoft.com/office/drawing/2016/5/14/chartex" xmlns:mc="http://schemas.openxmlformats.org/markup-compatibility/2006" xmlns:aink="http://schemas.microsoft.com/office/drawing/2016/ink" xmlns:am3d="http://schemas.microsoft.com/office/drawing/2017/model3d" xmlns:o="urn:schemas-microsoft-com:office:office" xmlns:oel="http://schemas.microsoft.com/office/2019/extlst" xmlns:r="http://schemas.openxmlformats.org/officeDocument/2006/relationships" xmlns:m="http://schemas.openxmlformats.org/officeDocument/2006/math" xmlns:v="urn:schemas-microsoft-com:vml" xmlns:wp14="http://schemas.microsoft.com/office/word/2010/wordprocessingDrawing" xmlns:wp="http://schemas.openxmlformats.org/drawingml/2006/wordprocessingDrawing" xmlns:w10="urn:schemas-microsoft-com:office:word" xmlns:w="http://schemas.openxmlformats.org/wordprocessingml/2006/main" xmlns:w14="http://schemas.microsoft.com/office/word/2010/wordml" xmlns:w15="http://schemas.microsoft.com/office/word/2012/wordml" xmlns:w16cex="http://schemas.microsoft.com/office/word/2018/wordml/cex" xmlns:w16cid="http://schemas.microsoft.com/office/word/2016/wordml/cid" xmlns:w16="http://schemas.microsoft.com/office/word/2018/wordml" xmlns:w16sdtdh="http://schemas.microsoft.com/office/word/2020/wordml/sdtdatahash" xmlns:w16se="http://schemas.microsoft.com/office/word/2015/wordml/symex" xmlns:wpg="http://schemas.microsoft.com/office/word/2010/wordprocessingGroup" xmlns:wpi="http://schemas.microsoft.com/office/word/2010/wordprocessingInk" xmlns:wne="http://schemas.microsoft.com/office/word/2006/wordml" xmlns:wps="http://schemas.microsoft.com/office/word/2010/wordprocessingShape" mc:Ignorable="w14 w15 w16se w16cid w16 w16cex w16sdtdh wp14">
+<w:numbering xmlns:wpc="http://schemas.microsoft.com/office/word/2010/wordprocessingCanvas" xmlns:mc="http://schemas.openxmlformats.org/markup-compatibility/2006" xmlns:o="urn:schemas-microsoft-com:office:office" xmlns:r="http://schemas.openxmlformats.org/officeDocument/2006/relationships" xmlns:m="http://schemas.openxmlformats.org/officeDocument/2006/math" xmlns:v="urn:schemas-microsoft-com:vml" xmlns:wp14="http://schemas.microsoft.com/office/word/2010/wordprocessingDrawing" xmlns:wp="http://schemas.openxmlformats.org/drawingml/2006/wordprocessingDrawing" xmlns:w10="urn:schemas-microsoft-com:office:word" xmlns:w="http://schemas.openxmlformats.org/wordprocessingml/2006/main" xmlns:w14="http://schemas.microsoft.com/office/word/2010/wordml" xmlns:w15="http://schemas.microsoft.com/office/word/2012/wordml" xmlns:wpg="http://schemas.microsoft.com/office/word/2010/wordprocessingGroup" xmlns:wpi="http://schemas.microsoft.com/office/word/2010/wordprocessingInk" xmlns:wne="http://schemas.microsoft.com/office/word/2006/wordml" xmlns:wps="http://schemas.microsoft.com/office/word/2010/wordprocessingShape" mc:Ignorable="w14 w15 wp14">
   <w:abstractNum w:abstractNumId="0" w15:restartNumberingAfterBreak="0">
     <w:nsid w:val="30E1721E"/>
     <w:multiLevelType w:val="multilevel"/>
@@ -3575,10 +3168,10 @@
       </w:pPr>
     </w:lvl>
   </w:abstractNum>
-  <w:num w:numId="1" w16cid:durableId="200828123">
+  <w:num w:numId="1">
     <w:abstractNumId w:val="0"/>
   </w:num>
-  <w:num w:numId="2" w16cid:durableId="1831750796">
+  <w:num w:numId="2">
     <w:abstractNumId w:val="1"/>
     <w:lvlOverride w:ilvl="0">
       <w:lvl w:ilvl="0">
@@ -3592,7 +3185,7 @@
 </file>
 
 <file path=word/styles.xml><?xml version="1.0" encoding="utf-8"?>
-<w:styles xmlns:mc="http://schemas.openxmlformats.org/markup-compatibility/2006" xmlns:r="http://schemas.openxmlformats.org/officeDocument/2006/relationships" xmlns:w="http://schemas.openxmlformats.org/wordprocessingml/2006/main" xmlns:w14="http://schemas.microsoft.com/office/word/2010/wordml" xmlns:w15="http://schemas.microsoft.com/office/word/2012/wordml" xmlns:w16cex="http://schemas.microsoft.com/office/word/2018/wordml/cex" xmlns:w16cid="http://schemas.microsoft.com/office/word/2016/wordml/cid" xmlns:w16="http://schemas.microsoft.com/office/word/2018/wordml" xmlns:w16sdtdh="http://schemas.microsoft.com/office/word/2020/wordml/sdtdatahash" xmlns:w16se="http://schemas.microsoft.com/office/word/2015/wordml/symex" mc:Ignorable="w14 w15 w16se w16cid w16 w16cex w16sdtdh">
+<w:styles xmlns:mc="http://schemas.openxmlformats.org/markup-compatibility/2006" xmlns:r="http://schemas.openxmlformats.org/officeDocument/2006/relationships" xmlns:w="http://schemas.openxmlformats.org/wordprocessingml/2006/main" xmlns:w14="http://schemas.microsoft.com/office/word/2010/wordml" xmlns:w15="http://schemas.microsoft.com/office/word/2012/wordml" mc:Ignorable="w14 w15">
   <w:docDefaults>
     <w:rPrDefault>
       <w:rPr>
@@ -3608,7 +3201,7 @@
       </w:pPr>
     </w:pPrDefault>
   </w:docDefaults>
-  <w:latentStyles w:defLockedState="0" w:defUIPriority="99" w:defSemiHidden="0" w:defUnhideWhenUsed="0" w:defQFormat="0" w:count="376">
+  <w:latentStyles w:defLockedState="0" w:defUIPriority="99" w:defSemiHidden="0" w:defUnhideWhenUsed="0" w:defQFormat="0" w:count="371">
     <w:lsdException w:name="Normal" w:uiPriority="0" w:qFormat="1"/>
     <w:lsdException w:name="heading 1" w:uiPriority="9" w:qFormat="1"/>
     <w:lsdException w:name="heading 2" w:semiHidden="1" w:uiPriority="9" w:unhideWhenUsed="1" w:qFormat="1"/>
@@ -3980,11 +3573,6 @@
     <w:lsdException w:name="List Table 5 Dark Accent 6" w:uiPriority="50"/>
     <w:lsdException w:name="List Table 6 Colorful Accent 6" w:uiPriority="51"/>
     <w:lsdException w:name="List Table 7 Colorful Accent 6" w:uiPriority="52"/>
-    <w:lsdException w:name="Mention" w:semiHidden="1" w:unhideWhenUsed="1"/>
-    <w:lsdException w:name="Smart Hyperlink" w:semiHidden="1" w:unhideWhenUsed="1"/>
-    <w:lsdException w:name="Hashtag" w:semiHidden="1" w:unhideWhenUsed="1"/>
-    <w:lsdException w:name="Unresolved Mention" w:semiHidden="1" w:unhideWhenUsed="1"/>
-    <w:lsdException w:name="Smart Link" w:semiHidden="1" w:unhideWhenUsed="1"/>
   </w:latentStyles>
   <w:style w:type="paragraph" w:default="1" w:styleId="Normal">
     <w:name w:val="Normal"/>
@@ -3993,6 +3581,7 @@
   <w:style w:type="character" w:default="1" w:styleId="DefaultParagraphFont">
     <w:name w:val="Default Paragraph Font"/>
     <w:uiPriority w:val="1"/>
+    <w:semiHidden/>
     <w:unhideWhenUsed/>
   </w:style>
   <w:style w:type="table" w:default="1" w:styleId="TableNormal">

</xml_diff>